<commit_message>
Entrega Estudiante 4 completa
</commit_message>
<xml_diff>
--- a/reports/Student 4/06 Requirements - Student #4.docx
+++ b/reports/Student 4/06 Requirements - Student #4.docx
@@ -1279,7 +1279,19 @@
             <w:rPr>
               <w:rFonts w:asciiTheme="majorHAnsi" w:hAnsiTheme="majorHAnsi" w:cstheme="majorHAnsi"/>
             </w:rPr>
-            <w:t xml:space="preserve">    </w:t>
+            <w:t xml:space="preserve">  </w:t>
+          </w:r>
+          <w:r>
+            <w:rPr>
+              <w:rFonts w:asciiTheme="majorHAnsi" w:hAnsiTheme="majorHAnsi" w:cstheme="majorHAnsi"/>
+            </w:rPr>
+            <w:t>X</w:t>
+          </w:r>
+          <w:r>
+            <w:rPr>
+              <w:rFonts w:asciiTheme="majorHAnsi" w:hAnsiTheme="majorHAnsi" w:cstheme="majorHAnsi"/>
+            </w:rPr>
+            <w:t xml:space="preserve">  </w:t>
           </w:r>
         </w:sdtContent>
       </w:sdt>
@@ -1513,7 +1525,19 @@
             <w:rPr>
               <w:rFonts w:asciiTheme="majorHAnsi" w:hAnsiTheme="majorHAnsi" w:cstheme="majorHAnsi"/>
             </w:rPr>
-            <w:t xml:space="preserve">    </w:t>
+            <w:t xml:space="preserve">  </w:t>
+          </w:r>
+          <w:r>
+            <w:rPr>
+              <w:rFonts w:asciiTheme="majorHAnsi" w:hAnsiTheme="majorHAnsi" w:cstheme="majorHAnsi"/>
+            </w:rPr>
+            <w:t>X</w:t>
+          </w:r>
+          <w:r>
+            <w:rPr>
+              <w:rFonts w:asciiTheme="majorHAnsi" w:hAnsiTheme="majorHAnsi" w:cstheme="majorHAnsi"/>
+            </w:rPr>
+            <w:t xml:space="preserve">  </w:t>
           </w:r>
         </w:sdtContent>
       </w:sdt>
@@ -1690,7 +1714,19 @@
             <w:rPr>
               <w:rFonts w:asciiTheme="majorHAnsi" w:hAnsiTheme="majorHAnsi" w:cstheme="majorHAnsi"/>
             </w:rPr>
-            <w:t xml:space="preserve">    </w:t>
+            <w:t xml:space="preserve">  </w:t>
+          </w:r>
+          <w:r>
+            <w:rPr>
+              <w:rFonts w:asciiTheme="majorHAnsi" w:hAnsiTheme="majorHAnsi" w:cstheme="majorHAnsi"/>
+            </w:rPr>
+            <w:t>X</w:t>
+          </w:r>
+          <w:r>
+            <w:rPr>
+              <w:rFonts w:asciiTheme="majorHAnsi" w:hAnsiTheme="majorHAnsi" w:cstheme="majorHAnsi"/>
+            </w:rPr>
+            <w:t xml:space="preserve">  </w:t>
           </w:r>
         </w:sdtContent>
       </w:sdt>
@@ -1858,7 +1894,19 @@
             <w:rPr>
               <w:rFonts w:asciiTheme="majorHAnsi" w:hAnsiTheme="majorHAnsi" w:cstheme="majorHAnsi"/>
             </w:rPr>
-            <w:t xml:space="preserve">    </w:t>
+            <w:t xml:space="preserve">  </w:t>
+          </w:r>
+          <w:r>
+            <w:rPr>
+              <w:rFonts w:asciiTheme="majorHAnsi" w:hAnsiTheme="majorHAnsi" w:cstheme="majorHAnsi"/>
+            </w:rPr>
+            <w:t>X</w:t>
+          </w:r>
+          <w:r>
+            <w:rPr>
+              <w:rFonts w:asciiTheme="majorHAnsi" w:hAnsiTheme="majorHAnsi" w:cstheme="majorHAnsi"/>
+            </w:rPr>
+            <w:t xml:space="preserve">  </w:t>
           </w:r>
         </w:sdtContent>
       </w:sdt>
@@ -3357,7 +3405,21 @@
               <w:rFonts w:asciiTheme="majorHAnsi" w:hAnsiTheme="majorHAnsi" w:cstheme="majorHAnsi"/>
               <w:lang w:val="en-US"/>
             </w:rPr>
-            <w:t xml:space="preserve">    </w:t>
+            <w:t xml:space="preserve">  </w:t>
+          </w:r>
+          <w:r>
+            <w:rPr>
+              <w:rFonts w:asciiTheme="majorHAnsi" w:hAnsiTheme="majorHAnsi" w:cstheme="majorHAnsi"/>
+              <w:lang w:val="en-US"/>
+            </w:rPr>
+            <w:t>X</w:t>
+          </w:r>
+          <w:r>
+            <w:rPr>
+              <w:rFonts w:asciiTheme="majorHAnsi" w:hAnsiTheme="majorHAnsi" w:cstheme="majorHAnsi"/>
+              <w:lang w:val="en-US"/>
+            </w:rPr>
+            <w:t xml:space="preserve">  </w:t>
           </w:r>
         </w:sdtContent>
       </w:sdt>
@@ -3511,7 +3573,19 @@
             <w:rPr>
               <w:rFonts w:asciiTheme="majorHAnsi" w:hAnsiTheme="majorHAnsi" w:cstheme="majorHAnsi"/>
             </w:rPr>
-            <w:t xml:space="preserve">    </w:t>
+            <w:t xml:space="preserve">  </w:t>
+          </w:r>
+          <w:r>
+            <w:rPr>
+              <w:rFonts w:asciiTheme="majorHAnsi" w:hAnsiTheme="majorHAnsi" w:cstheme="majorHAnsi"/>
+            </w:rPr>
+            <w:t>X</w:t>
+          </w:r>
+          <w:r>
+            <w:rPr>
+              <w:rFonts w:asciiTheme="majorHAnsi" w:hAnsiTheme="majorHAnsi" w:cstheme="majorHAnsi"/>
+            </w:rPr>
+            <w:t xml:space="preserve">  </w:t>
           </w:r>
         </w:sdtContent>
       </w:sdt>
@@ -3563,7 +3637,19 @@
             <w:rPr>
               <w:rFonts w:asciiTheme="majorHAnsi" w:hAnsiTheme="majorHAnsi" w:cstheme="majorHAnsi"/>
             </w:rPr>
-            <w:t xml:space="preserve">    </w:t>
+            <w:t xml:space="preserve">  </w:t>
+          </w:r>
+          <w:r>
+            <w:rPr>
+              <w:rFonts w:asciiTheme="majorHAnsi" w:hAnsiTheme="majorHAnsi" w:cstheme="majorHAnsi"/>
+            </w:rPr>
+            <w:t>X</w:t>
+          </w:r>
+          <w:r>
+            <w:rPr>
+              <w:rFonts w:asciiTheme="majorHAnsi" w:hAnsiTheme="majorHAnsi" w:cstheme="majorHAnsi"/>
+            </w:rPr>
+            <w:t xml:space="preserve">  </w:t>
           </w:r>
         </w:sdtContent>
       </w:sdt>
@@ -3615,7 +3701,19 @@
             <w:rPr>
               <w:rFonts w:asciiTheme="majorHAnsi" w:hAnsiTheme="majorHAnsi" w:cstheme="majorHAnsi"/>
             </w:rPr>
-            <w:t xml:space="preserve">    </w:t>
+            <w:t xml:space="preserve">  </w:t>
+          </w:r>
+          <w:r>
+            <w:rPr>
+              <w:rFonts w:asciiTheme="majorHAnsi" w:hAnsiTheme="majorHAnsi" w:cstheme="majorHAnsi"/>
+            </w:rPr>
+            <w:t>X</w:t>
+          </w:r>
+          <w:r>
+            <w:rPr>
+              <w:rFonts w:asciiTheme="majorHAnsi" w:hAnsiTheme="majorHAnsi" w:cstheme="majorHAnsi"/>
+            </w:rPr>
+            <w:t xml:space="preserve">  </w:t>
           </w:r>
         </w:sdtContent>
       </w:sdt>
@@ -6427,6 +6525,8 @@
   </w:compat>
   <w:rsids>
     <w:rsidRoot w:val="002C579D"/>
+    <w:rsid w:val="00000D91"/>
+    <w:rsid w:val="00104849"/>
     <w:rsid w:val="002C579D"/>
     <w:rsid w:val="00D866F2"/>
   </w:rsids>

</xml_diff>